<commit_message>
solving for transition rates
</commit_message>
<xml_diff>
--- a/Figures (plots)/hBN/Auto-correlation/curve fitting for seven-level model.docx
+++ b/Figures (plots)/hBN/Auto-correlation/curve fitting for seven-level model.docx
@@ -79,7 +79,7 @@
         <w:adjustRightInd w:val="0"/>
         <w:jc w:val="left"/>
         <w:rPr>
-          <w:rFonts w:ascii="Helvetica Neue" w:hAnsi="Helvetica Neue" w:cs="Helvetica Neue"/>
+          <w:rFonts w:ascii="Helvetica Neue" w:hAnsi="Helvetica Neue" w:cs="Helvetica Neue" w:hint="eastAsia"/>
           <w:kern w:val="0"/>
           <w:sz w:val="26"/>
           <w:szCs w:val="26"/>
@@ -1240,6 +1240,895 @@
                 <pic:pic xmlns:pic="http://schemas.openxmlformats.org/drawingml/2006/picture">
                   <pic:nvPicPr>
                     <pic:cNvPr id="1" name="图片 1" descr="图表&#10;&#10;描述已自动生成"/>
+                    <pic:cNvPicPr>
+                      <a:picLocks noChangeAspect="1" noChangeArrowheads="1"/>
+                    </pic:cNvPicPr>
+                  </pic:nvPicPr>
+                  <pic:blipFill>
+                    <a:blip r:embed="rId6">
+                      <a:extLst>
+                        <a:ext uri="{28A0092B-C50C-407E-A947-70E740481C1C}">
+                          <a14:useLocalDpi xmlns:a14="http://schemas.microsoft.com/office/drawing/2010/main" val="0"/>
+                        </a:ext>
+                      </a:extLst>
+                    </a:blip>
+                    <a:srcRect/>
+                    <a:stretch>
+                      <a:fillRect/>
+                    </a:stretch>
+                  </pic:blipFill>
+                  <pic:spPr bwMode="auto">
+                    <a:xfrm>
+                      <a:off x="0" y="0"/>
+                      <a:ext cx="5486400" cy="4309110"/>
+                    </a:xfrm>
+                    <a:prstGeom prst="rect">
+                      <a:avLst/>
+                    </a:prstGeom>
+                    <a:noFill/>
+                    <a:ln>
+                      <a:noFill/>
+                    </a:ln>
+                  </pic:spPr>
+                </pic:pic>
+              </a:graphicData>
+            </a:graphic>
+          </wp:inline>
+        </w:drawing>
+      </w:r>
+    </w:p>
+    <w:p>
+      <w:pPr>
+        <w:autoSpaceDE w:val="0"/>
+        <w:autoSpaceDN w:val="0"/>
+        <w:adjustRightInd w:val="0"/>
+        <w:jc w:val="left"/>
+        <w:rPr>
+          <w:rFonts w:ascii="Helvetica Neue" w:hAnsi="Helvetica Neue" w:cs="Helvetica Neue" w:hint="eastAsia"/>
+          <w:kern w:val="0"/>
+          <w:sz w:val="26"/>
+          <w:szCs w:val="26"/>
+        </w:rPr>
+      </w:pPr>
+      <w:r>
+        <w:rPr>
+          <w:rFonts w:ascii="Helvetica Neue" w:hAnsi="Helvetica Neue" w:cs="Helvetica Neue" w:hint="eastAsia"/>
+          <w:kern w:val="0"/>
+          <w:sz w:val="26"/>
+          <w:szCs w:val="26"/>
+        </w:rPr>
+        <w:t>-</w:t>
+      </w:r>
+      <w:r>
+        <w:rPr>
+          <w:rFonts w:ascii="Helvetica Neue" w:hAnsi="Helvetica Neue" w:cs="Helvetica Neue"/>
+          <w:kern w:val="0"/>
+          <w:sz w:val="26"/>
+          <w:szCs w:val="26"/>
+        </w:rPr>
+        <w:t>------------</w:t>
+      </w:r>
+      <w:r>
+        <w:rPr>
+          <w:rFonts w:ascii="Helvetica Neue" w:hAnsi="Helvetica Neue" w:cs="Helvetica Neue" w:hint="eastAsia"/>
+          <w:kern w:val="0"/>
+          <w:sz w:val="26"/>
+          <w:szCs w:val="26"/>
+        </w:rPr>
+        <w:t>-</w:t>
+      </w:r>
+      <w:r>
+        <w:rPr>
+          <w:rFonts w:ascii="Helvetica Neue" w:hAnsi="Helvetica Neue" w:cs="Helvetica Neue"/>
+          <w:kern w:val="0"/>
+          <w:sz w:val="26"/>
+          <w:szCs w:val="26"/>
+        </w:rPr>
+        <w:t>-----------</w:t>
+      </w:r>
+      <w:r>
+        <w:rPr>
+          <w:rFonts w:ascii="Helvetica Neue" w:hAnsi="Helvetica Neue" w:cs="Helvetica Neue" w:hint="eastAsia"/>
+          <w:kern w:val="0"/>
+          <w:sz w:val="26"/>
+          <w:szCs w:val="26"/>
+        </w:rPr>
+        <w:t>-</w:t>
+      </w:r>
+      <w:r>
+        <w:rPr>
+          <w:rFonts w:ascii="Helvetica Neue" w:hAnsi="Helvetica Neue" w:cs="Helvetica Neue"/>
+          <w:kern w:val="0"/>
+          <w:sz w:val="26"/>
+          <w:szCs w:val="26"/>
+        </w:rPr>
+        <w:t>-----------</w:t>
+      </w:r>
+      <w:r>
+        <w:rPr>
+          <w:rFonts w:ascii="Helvetica Neue" w:hAnsi="Helvetica Neue" w:cs="Helvetica Neue" w:hint="eastAsia"/>
+          <w:kern w:val="0"/>
+          <w:sz w:val="26"/>
+          <w:szCs w:val="26"/>
+        </w:rPr>
+        <w:t>-</w:t>
+      </w:r>
+      <w:r>
+        <w:rPr>
+          <w:rFonts w:ascii="Helvetica Neue" w:hAnsi="Helvetica Neue" w:cs="Helvetica Neue"/>
+          <w:kern w:val="0"/>
+          <w:sz w:val="26"/>
+          <w:szCs w:val="26"/>
+        </w:rPr>
+        <w:t>-----------</w:t>
+      </w:r>
+      <w:r>
+        <w:rPr>
+          <w:rFonts w:ascii="Helvetica Neue" w:hAnsi="Helvetica Neue" w:cs="Helvetica Neue" w:hint="eastAsia"/>
+          <w:kern w:val="0"/>
+          <w:sz w:val="26"/>
+          <w:szCs w:val="26"/>
+        </w:rPr>
+        <w:t>-</w:t>
+      </w:r>
+      <w:r>
+        <w:rPr>
+          <w:rFonts w:ascii="Helvetica Neue" w:hAnsi="Helvetica Neue" w:cs="Helvetica Neue"/>
+          <w:kern w:val="0"/>
+          <w:sz w:val="26"/>
+          <w:szCs w:val="26"/>
+        </w:rPr>
+        <w:t>-----------</w:t>
+      </w:r>
+      <w:r>
+        <w:rPr>
+          <w:rFonts w:ascii="Helvetica Neue" w:hAnsi="Helvetica Neue" w:cs="Helvetica Neue" w:hint="eastAsia"/>
+          <w:kern w:val="0"/>
+          <w:sz w:val="26"/>
+          <w:szCs w:val="26"/>
+        </w:rPr>
+        <w:t>-</w:t>
+      </w:r>
+      <w:r>
+        <w:rPr>
+          <w:rFonts w:ascii="Helvetica Neue" w:hAnsi="Helvetica Neue" w:cs="Helvetica Neue"/>
+          <w:kern w:val="0"/>
+          <w:sz w:val="26"/>
+          <w:szCs w:val="26"/>
+        </w:rPr>
+        <w:t>-----------</w:t>
+      </w:r>
+      <w:r>
+        <w:rPr>
+          <w:rFonts w:ascii="Helvetica Neue" w:hAnsi="Helvetica Neue" w:cs="Helvetica Neue" w:hint="eastAsia"/>
+          <w:kern w:val="0"/>
+          <w:sz w:val="26"/>
+          <w:szCs w:val="26"/>
+        </w:rPr>
+        <w:t>-</w:t>
+      </w:r>
+      <w:r>
+        <w:rPr>
+          <w:rFonts w:ascii="Helvetica Neue" w:hAnsi="Helvetica Neue" w:cs="Helvetica Neue"/>
+          <w:kern w:val="0"/>
+          <w:sz w:val="26"/>
+          <w:szCs w:val="26"/>
+        </w:rPr>
+        <w:t>-----------</w:t>
+      </w:r>
+    </w:p>
+    <w:p>
+      <w:pPr>
+        <w:autoSpaceDE w:val="0"/>
+        <w:autoSpaceDN w:val="0"/>
+        <w:adjustRightInd w:val="0"/>
+        <w:spacing w:after="40"/>
+        <w:jc w:val="left"/>
+        <w:rPr>
+          <w:rFonts w:ascii="Helvetica Neue" w:hAnsi="Helvetica Neue" w:cs="Helvetica Neue"/>
+          <w:kern w:val="0"/>
+          <w:sz w:val="32"/>
+          <w:szCs w:val="32"/>
+        </w:rPr>
+      </w:pPr>
+      <w:proofErr w:type="spellStart"/>
+      <w:r>
+        <w:rPr>
+          <w:rFonts w:ascii="Helvetica Neue" w:hAnsi="Helvetica Neue" w:cs="Helvetica Neue"/>
+          <w:b/>
+          <w:bCs/>
+          <w:kern w:val="0"/>
+          <w:sz w:val="32"/>
+          <w:szCs w:val="32"/>
+        </w:rPr>
+        <w:t>init</w:t>
+      </w:r>
+      <w:proofErr w:type="spellEnd"/>
+      <w:r>
+        <w:rPr>
+          <w:rFonts w:ascii="Helvetica Neue" w:hAnsi="Helvetica Neue" w:cs="Helvetica Neue"/>
+          <w:b/>
+          <w:bCs/>
+          <w:kern w:val="0"/>
+          <w:sz w:val="32"/>
+          <w:szCs w:val="32"/>
+        </w:rPr>
+        <w:t xml:space="preserve"> = </w:t>
+      </w:r>
+      <w:r>
+        <w:rPr>
+          <w:rFonts w:ascii="Helvetica Neue" w:hAnsi="Helvetica Neue" w:cs="Helvetica Neue"/>
+          <w:kern w:val="0"/>
+          <w:sz w:val="32"/>
+          <w:szCs w:val="32"/>
+        </w:rPr>
+        <w:t>[0; 1; 0; 0; 0; 0; 0];</w:t>
+      </w:r>
+    </w:p>
+    <w:p>
+      <w:pPr>
+        <w:autoSpaceDE w:val="0"/>
+        <w:autoSpaceDN w:val="0"/>
+        <w:adjustRightInd w:val="0"/>
+        <w:jc w:val="left"/>
+        <w:rPr>
+          <w:rFonts w:ascii="Helvetica Neue" w:hAnsi="Helvetica Neue" w:cs="Helvetica Neue"/>
+          <w:kern w:val="0"/>
+          <w:sz w:val="26"/>
+          <w:szCs w:val="26"/>
+        </w:rPr>
+      </w:pPr>
+      <w:r>
+        <w:rPr>
+          <w:rFonts w:ascii="Helvetica Neue" w:hAnsi="Helvetica Neue" w:cs="Helvetica Neue"/>
+          <w:kern w:val="0"/>
+          <w:sz w:val="26"/>
+          <w:szCs w:val="26"/>
+        </w:rPr>
+        <w:t xml:space="preserve">‘f = </w:t>
+      </w:r>
+    </w:p>
+    <w:p>
+      <w:pPr>
+        <w:autoSpaceDE w:val="0"/>
+        <w:autoSpaceDN w:val="0"/>
+        <w:adjustRightInd w:val="0"/>
+        <w:jc w:val="left"/>
+        <w:rPr>
+          <w:rFonts w:ascii="Helvetica Neue" w:hAnsi="Helvetica Neue" w:cs="Helvetica Neue"/>
+          <w:kern w:val="0"/>
+          <w:sz w:val="26"/>
+          <w:szCs w:val="26"/>
+        </w:rPr>
+      </w:pPr>
+      <w:r>
+        <w:rPr>
+          <w:rFonts w:ascii="Helvetica Neue" w:hAnsi="Helvetica Neue" w:cs="Helvetica Neue"/>
+          <w:kern w:val="0"/>
+          <w:sz w:val="26"/>
+          <w:szCs w:val="26"/>
+        </w:rPr>
+        <w:t xml:space="preserve">     General model:</w:t>
+      </w:r>
+    </w:p>
+    <w:p>
+      <w:pPr>
+        <w:autoSpaceDE w:val="0"/>
+        <w:autoSpaceDN w:val="0"/>
+        <w:adjustRightInd w:val="0"/>
+        <w:jc w:val="left"/>
+        <w:rPr>
+          <w:rFonts w:ascii="Helvetica Neue" w:hAnsi="Helvetica Neue" w:cs="Helvetica Neue"/>
+          <w:kern w:val="0"/>
+          <w:sz w:val="26"/>
+          <w:szCs w:val="26"/>
+        </w:rPr>
+      </w:pPr>
+      <w:r>
+        <w:rPr>
+          <w:rFonts w:ascii="Helvetica Neue" w:hAnsi="Helvetica Neue" w:cs="Helvetica Neue"/>
+          <w:kern w:val="0"/>
+          <w:sz w:val="26"/>
+          <w:szCs w:val="26"/>
+        </w:rPr>
+        <w:t xml:space="preserve">     f(x) = seven_state_g2(x, k0_r, k0_47, k0_57, k0_71)</w:t>
+      </w:r>
+    </w:p>
+    <w:p>
+      <w:pPr>
+        <w:autoSpaceDE w:val="0"/>
+        <w:autoSpaceDN w:val="0"/>
+        <w:adjustRightInd w:val="0"/>
+        <w:jc w:val="left"/>
+        <w:rPr>
+          <w:rFonts w:ascii="Helvetica Neue" w:hAnsi="Helvetica Neue" w:cs="Helvetica Neue"/>
+          <w:kern w:val="0"/>
+          <w:sz w:val="26"/>
+          <w:szCs w:val="26"/>
+        </w:rPr>
+      </w:pPr>
+      <w:r>
+        <w:rPr>
+          <w:rFonts w:ascii="Helvetica Neue" w:hAnsi="Helvetica Neue" w:cs="Helvetica Neue"/>
+          <w:kern w:val="0"/>
+          <w:sz w:val="26"/>
+          <w:szCs w:val="26"/>
+        </w:rPr>
+        <w:t xml:space="preserve">     Coefficients (with 95% confidence bounds):</w:t>
+      </w:r>
+    </w:p>
+    <w:p>
+      <w:pPr>
+        <w:autoSpaceDE w:val="0"/>
+        <w:autoSpaceDN w:val="0"/>
+        <w:adjustRightInd w:val="0"/>
+        <w:jc w:val="left"/>
+        <w:rPr>
+          <w:rFonts w:ascii="Helvetica Neue" w:hAnsi="Helvetica Neue" w:cs="Helvetica Neue"/>
+          <w:kern w:val="0"/>
+          <w:sz w:val="26"/>
+          <w:szCs w:val="26"/>
+        </w:rPr>
+      </w:pPr>
+      <w:r>
+        <w:rPr>
+          <w:rFonts w:ascii="Helvetica Neue" w:hAnsi="Helvetica Neue" w:cs="Helvetica Neue"/>
+          <w:kern w:val="0"/>
+          <w:sz w:val="26"/>
+          <w:szCs w:val="26"/>
+        </w:rPr>
+        <w:t xml:space="preserve">       k0_47 =       14.73  (14.73, 14.73)</w:t>
+      </w:r>
+    </w:p>
+    <w:p>
+      <w:pPr>
+        <w:autoSpaceDE w:val="0"/>
+        <w:autoSpaceDN w:val="0"/>
+        <w:adjustRightInd w:val="0"/>
+        <w:jc w:val="left"/>
+        <w:rPr>
+          <w:rFonts w:ascii="Helvetica Neue" w:hAnsi="Helvetica Neue" w:cs="Helvetica Neue"/>
+          <w:kern w:val="0"/>
+          <w:sz w:val="26"/>
+          <w:szCs w:val="26"/>
+        </w:rPr>
+      </w:pPr>
+      <w:r>
+        <w:rPr>
+          <w:rFonts w:ascii="Helvetica Neue" w:hAnsi="Helvetica Neue" w:cs="Helvetica Neue"/>
+          <w:kern w:val="0"/>
+          <w:sz w:val="26"/>
+          <w:szCs w:val="26"/>
+        </w:rPr>
+        <w:t xml:space="preserve">       k0_57 =       14.73  (14.73, 14.73)</w:t>
+      </w:r>
+    </w:p>
+    <w:p>
+      <w:pPr>
+        <w:autoSpaceDE w:val="0"/>
+        <w:autoSpaceDN w:val="0"/>
+        <w:adjustRightInd w:val="0"/>
+        <w:jc w:val="left"/>
+        <w:rPr>
+          <w:rFonts w:ascii="Helvetica Neue" w:hAnsi="Helvetica Neue" w:cs="Helvetica Neue"/>
+          <w:kern w:val="0"/>
+          <w:sz w:val="26"/>
+          <w:szCs w:val="26"/>
+        </w:rPr>
+      </w:pPr>
+      <w:r>
+        <w:rPr>
+          <w:rFonts w:ascii="Helvetica Neue" w:hAnsi="Helvetica Neue" w:cs="Helvetica Neue"/>
+          <w:kern w:val="0"/>
+          <w:sz w:val="26"/>
+          <w:szCs w:val="26"/>
+        </w:rPr>
+        <w:t xml:space="preserve">       k0_71 =       14.98  (14.98, 14.98)</w:t>
+      </w:r>
+    </w:p>
+    <w:p>
+      <w:pPr>
+        <w:autoSpaceDE w:val="0"/>
+        <w:autoSpaceDN w:val="0"/>
+        <w:adjustRightInd w:val="0"/>
+        <w:jc w:val="left"/>
+        <w:rPr>
+          <w:rFonts w:ascii="Helvetica Neue" w:hAnsi="Helvetica Neue" w:cs="Helvetica Neue"/>
+          <w:kern w:val="0"/>
+          <w:sz w:val="26"/>
+          <w:szCs w:val="26"/>
+        </w:rPr>
+      </w:pPr>
+      <w:r>
+        <w:rPr>
+          <w:rFonts w:ascii="Helvetica Neue" w:hAnsi="Helvetica Neue" w:cs="Helvetica Neue"/>
+          <w:kern w:val="0"/>
+          <w:sz w:val="26"/>
+          <w:szCs w:val="26"/>
+        </w:rPr>
+        <w:t xml:space="preserve">       k0_r =       281.5  (281.5, 281.5)</w:t>
+      </w:r>
+    </w:p>
+    <w:p>
+      <w:pPr>
+        <w:autoSpaceDE w:val="0"/>
+        <w:autoSpaceDN w:val="0"/>
+        <w:adjustRightInd w:val="0"/>
+        <w:jc w:val="left"/>
+        <w:rPr>
+          <w:rFonts w:ascii="Helvetica Neue" w:hAnsi="Helvetica Neue" w:cs="Helvetica Neue"/>
+          <w:kern w:val="0"/>
+          <w:sz w:val="26"/>
+          <w:szCs w:val="26"/>
+        </w:rPr>
+      </w:pPr>
+      <w:r>
+        <w:rPr>
+          <w:rFonts w:ascii="Helvetica Neue" w:hAnsi="Helvetica Neue" w:cs="Helvetica Neue"/>
+          <w:noProof/>
+          <w:kern w:val="0"/>
+          <w:sz w:val="26"/>
+          <w:szCs w:val="26"/>
+        </w:rPr>
+        <w:lastRenderedPageBreak/>
+        <w:drawing>
+          <wp:inline distT="0" distB="0" distL="0" distR="0" wp14:anchorId="312FFAFA" wp14:editId="4056A1B7">
+            <wp:extent cx="5486400" cy="4309110"/>
+            <wp:effectExtent l="0" t="0" r="0" b="0"/>
+            <wp:docPr id="5" name="图片 5" descr="图表&#10;&#10;描述已自动生成"/>
+            <wp:cNvGraphicFramePr>
+              <a:graphicFrameLocks xmlns:a="http://schemas.openxmlformats.org/drawingml/2006/main" noChangeAspect="1"/>
+            </wp:cNvGraphicFramePr>
+            <a:graphic xmlns:a="http://schemas.openxmlformats.org/drawingml/2006/main">
+              <a:graphicData uri="http://schemas.openxmlformats.org/drawingml/2006/picture">
+                <pic:pic xmlns:pic="http://schemas.openxmlformats.org/drawingml/2006/picture">
+                  <pic:nvPicPr>
+                    <pic:cNvPr id="5" name="图片 5" descr="图表&#10;&#10;描述已自动生成"/>
+                    <pic:cNvPicPr>
+                      <a:picLocks noChangeAspect="1" noChangeArrowheads="1"/>
+                    </pic:cNvPicPr>
+                  </pic:nvPicPr>
+                  <pic:blipFill>
+                    <a:blip r:embed="rId6">
+                      <a:extLst>
+                        <a:ext uri="{28A0092B-C50C-407E-A947-70E740481C1C}">
+                          <a14:useLocalDpi xmlns:a14="http://schemas.microsoft.com/office/drawing/2010/main" val="0"/>
+                        </a:ext>
+                      </a:extLst>
+                    </a:blip>
+                    <a:srcRect/>
+                    <a:stretch>
+                      <a:fillRect/>
+                    </a:stretch>
+                  </pic:blipFill>
+                  <pic:spPr bwMode="auto">
+                    <a:xfrm>
+                      <a:off x="0" y="0"/>
+                      <a:ext cx="5486400" cy="4309110"/>
+                    </a:xfrm>
+                    <a:prstGeom prst="rect">
+                      <a:avLst/>
+                    </a:prstGeom>
+                    <a:noFill/>
+                    <a:ln>
+                      <a:noFill/>
+                    </a:ln>
+                  </pic:spPr>
+                </pic:pic>
+              </a:graphicData>
+            </a:graphic>
+          </wp:inline>
+        </w:drawing>
+      </w:r>
+    </w:p>
+    <w:p>
+      <w:pPr>
+        <w:autoSpaceDE w:val="0"/>
+        <w:autoSpaceDN w:val="0"/>
+        <w:adjustRightInd w:val="0"/>
+        <w:jc w:val="left"/>
+        <w:rPr>
+          <w:rFonts w:ascii="Helvetica Neue" w:hAnsi="Helvetica Neue" w:cs="Helvetica Neue" w:hint="eastAsia"/>
+          <w:kern w:val="0"/>
+          <w:sz w:val="26"/>
+          <w:szCs w:val="26"/>
+        </w:rPr>
+      </w:pPr>
+      <w:r>
+        <w:rPr>
+          <w:rFonts w:ascii="Helvetica Neue" w:hAnsi="Helvetica Neue" w:cs="Helvetica Neue" w:hint="eastAsia"/>
+          <w:kern w:val="0"/>
+          <w:sz w:val="26"/>
+          <w:szCs w:val="26"/>
+        </w:rPr>
+        <w:t>-</w:t>
+      </w:r>
+      <w:r>
+        <w:rPr>
+          <w:rFonts w:ascii="Helvetica Neue" w:hAnsi="Helvetica Neue" w:cs="Helvetica Neue"/>
+          <w:kern w:val="0"/>
+          <w:sz w:val="26"/>
+          <w:szCs w:val="26"/>
+        </w:rPr>
+        <w:t>------------</w:t>
+      </w:r>
+      <w:r>
+        <w:rPr>
+          <w:rFonts w:ascii="Helvetica Neue" w:hAnsi="Helvetica Neue" w:cs="Helvetica Neue" w:hint="eastAsia"/>
+          <w:kern w:val="0"/>
+          <w:sz w:val="26"/>
+          <w:szCs w:val="26"/>
+        </w:rPr>
+        <w:t>-</w:t>
+      </w:r>
+      <w:r>
+        <w:rPr>
+          <w:rFonts w:ascii="Helvetica Neue" w:hAnsi="Helvetica Neue" w:cs="Helvetica Neue"/>
+          <w:kern w:val="0"/>
+          <w:sz w:val="26"/>
+          <w:szCs w:val="26"/>
+        </w:rPr>
+        <w:t>-----------</w:t>
+      </w:r>
+      <w:r>
+        <w:rPr>
+          <w:rFonts w:ascii="Helvetica Neue" w:hAnsi="Helvetica Neue" w:cs="Helvetica Neue" w:hint="eastAsia"/>
+          <w:kern w:val="0"/>
+          <w:sz w:val="26"/>
+          <w:szCs w:val="26"/>
+        </w:rPr>
+        <w:t>-</w:t>
+      </w:r>
+      <w:r>
+        <w:rPr>
+          <w:rFonts w:ascii="Helvetica Neue" w:hAnsi="Helvetica Neue" w:cs="Helvetica Neue"/>
+          <w:kern w:val="0"/>
+          <w:sz w:val="26"/>
+          <w:szCs w:val="26"/>
+        </w:rPr>
+        <w:t>-----------</w:t>
+      </w:r>
+      <w:r>
+        <w:rPr>
+          <w:rFonts w:ascii="Helvetica Neue" w:hAnsi="Helvetica Neue" w:cs="Helvetica Neue" w:hint="eastAsia"/>
+          <w:kern w:val="0"/>
+          <w:sz w:val="26"/>
+          <w:szCs w:val="26"/>
+        </w:rPr>
+        <w:t>-</w:t>
+      </w:r>
+      <w:r>
+        <w:rPr>
+          <w:rFonts w:ascii="Helvetica Neue" w:hAnsi="Helvetica Neue" w:cs="Helvetica Neue"/>
+          <w:kern w:val="0"/>
+          <w:sz w:val="26"/>
+          <w:szCs w:val="26"/>
+        </w:rPr>
+        <w:t>-----------</w:t>
+      </w:r>
+      <w:r>
+        <w:rPr>
+          <w:rFonts w:ascii="Helvetica Neue" w:hAnsi="Helvetica Neue" w:cs="Helvetica Neue" w:hint="eastAsia"/>
+          <w:kern w:val="0"/>
+          <w:sz w:val="26"/>
+          <w:szCs w:val="26"/>
+        </w:rPr>
+        <w:t>-</w:t>
+      </w:r>
+      <w:r>
+        <w:rPr>
+          <w:rFonts w:ascii="Helvetica Neue" w:hAnsi="Helvetica Neue" w:cs="Helvetica Neue"/>
+          <w:kern w:val="0"/>
+          <w:sz w:val="26"/>
+          <w:szCs w:val="26"/>
+        </w:rPr>
+        <w:t>-----------</w:t>
+      </w:r>
+      <w:r>
+        <w:rPr>
+          <w:rFonts w:ascii="Helvetica Neue" w:hAnsi="Helvetica Neue" w:cs="Helvetica Neue" w:hint="eastAsia"/>
+          <w:kern w:val="0"/>
+          <w:sz w:val="26"/>
+          <w:szCs w:val="26"/>
+        </w:rPr>
+        <w:t>-</w:t>
+      </w:r>
+      <w:r>
+        <w:rPr>
+          <w:rFonts w:ascii="Helvetica Neue" w:hAnsi="Helvetica Neue" w:cs="Helvetica Neue"/>
+          <w:kern w:val="0"/>
+          <w:sz w:val="26"/>
+          <w:szCs w:val="26"/>
+        </w:rPr>
+        <w:t>-----------</w:t>
+      </w:r>
+      <w:r>
+        <w:rPr>
+          <w:rFonts w:ascii="Helvetica Neue" w:hAnsi="Helvetica Neue" w:cs="Helvetica Neue" w:hint="eastAsia"/>
+          <w:kern w:val="0"/>
+          <w:sz w:val="26"/>
+          <w:szCs w:val="26"/>
+        </w:rPr>
+        <w:t>-</w:t>
+      </w:r>
+      <w:r>
+        <w:rPr>
+          <w:rFonts w:ascii="Helvetica Neue" w:hAnsi="Helvetica Neue" w:cs="Helvetica Neue"/>
+          <w:kern w:val="0"/>
+          <w:sz w:val="26"/>
+          <w:szCs w:val="26"/>
+        </w:rPr>
+        <w:t>-----------</w:t>
+      </w:r>
+    </w:p>
+    <w:p>
+      <w:pPr>
+        <w:autoSpaceDE w:val="0"/>
+        <w:autoSpaceDN w:val="0"/>
+        <w:adjustRightInd w:val="0"/>
+        <w:spacing w:after="40"/>
+        <w:jc w:val="left"/>
+        <w:rPr>
+          <w:rFonts w:ascii="Helvetica Neue" w:hAnsi="Helvetica Neue" w:cs="Helvetica Neue"/>
+          <w:kern w:val="0"/>
+          <w:sz w:val="32"/>
+          <w:szCs w:val="32"/>
+        </w:rPr>
+      </w:pPr>
+      <w:proofErr w:type="spellStart"/>
+      <w:r>
+        <w:rPr>
+          <w:rFonts w:ascii="Helvetica Neue" w:hAnsi="Helvetica Neue" w:cs="Helvetica Neue"/>
+          <w:b/>
+          <w:bCs/>
+          <w:kern w:val="0"/>
+          <w:sz w:val="32"/>
+          <w:szCs w:val="32"/>
+        </w:rPr>
+        <w:t>init</w:t>
+      </w:r>
+      <w:proofErr w:type="spellEnd"/>
+      <w:r>
+        <w:rPr>
+          <w:rFonts w:ascii="Helvetica Neue" w:hAnsi="Helvetica Neue" w:cs="Helvetica Neue"/>
+          <w:b/>
+          <w:bCs/>
+          <w:kern w:val="0"/>
+          <w:sz w:val="32"/>
+          <w:szCs w:val="32"/>
+        </w:rPr>
+        <w:t xml:space="preserve"> = </w:t>
+      </w:r>
+      <w:r>
+        <w:rPr>
+          <w:rFonts w:ascii="Helvetica Neue" w:hAnsi="Helvetica Neue" w:cs="Helvetica Neue"/>
+          <w:kern w:val="0"/>
+          <w:sz w:val="32"/>
+          <w:szCs w:val="32"/>
+        </w:rPr>
+        <w:t>[0; 0; 1; 0; 0; 0; 0];</w:t>
+      </w:r>
+    </w:p>
+    <w:p>
+      <w:pPr>
+        <w:autoSpaceDE w:val="0"/>
+        <w:autoSpaceDN w:val="0"/>
+        <w:adjustRightInd w:val="0"/>
+        <w:jc w:val="left"/>
+        <w:rPr>
+          <w:rFonts w:ascii="Helvetica Neue" w:hAnsi="Helvetica Neue" w:cs="Helvetica Neue"/>
+          <w:kern w:val="0"/>
+          <w:sz w:val="26"/>
+          <w:szCs w:val="26"/>
+        </w:rPr>
+      </w:pPr>
+      <w:r>
+        <w:rPr>
+          <w:rFonts w:ascii="Helvetica Neue" w:hAnsi="Helvetica Neue" w:cs="Helvetica Neue"/>
+          <w:kern w:val="0"/>
+          <w:sz w:val="26"/>
+          <w:szCs w:val="26"/>
+        </w:rPr>
+        <w:t xml:space="preserve">‘f = </w:t>
+      </w:r>
+    </w:p>
+    <w:p>
+      <w:pPr>
+        <w:autoSpaceDE w:val="0"/>
+        <w:autoSpaceDN w:val="0"/>
+        <w:adjustRightInd w:val="0"/>
+        <w:jc w:val="left"/>
+        <w:rPr>
+          <w:rFonts w:ascii="Helvetica Neue" w:hAnsi="Helvetica Neue" w:cs="Helvetica Neue"/>
+          <w:kern w:val="0"/>
+          <w:sz w:val="26"/>
+          <w:szCs w:val="26"/>
+        </w:rPr>
+      </w:pPr>
+      <w:r>
+        <w:rPr>
+          <w:rFonts w:ascii="Helvetica Neue" w:hAnsi="Helvetica Neue" w:cs="Helvetica Neue"/>
+          <w:kern w:val="0"/>
+          <w:sz w:val="26"/>
+          <w:szCs w:val="26"/>
+        </w:rPr>
+        <w:t xml:space="preserve">     General model:</w:t>
+      </w:r>
+    </w:p>
+    <w:p>
+      <w:pPr>
+        <w:autoSpaceDE w:val="0"/>
+        <w:autoSpaceDN w:val="0"/>
+        <w:adjustRightInd w:val="0"/>
+        <w:jc w:val="left"/>
+        <w:rPr>
+          <w:rFonts w:ascii="Helvetica Neue" w:hAnsi="Helvetica Neue" w:cs="Helvetica Neue"/>
+          <w:kern w:val="0"/>
+          <w:sz w:val="26"/>
+          <w:szCs w:val="26"/>
+        </w:rPr>
+      </w:pPr>
+      <w:r>
+        <w:rPr>
+          <w:rFonts w:ascii="Helvetica Neue" w:hAnsi="Helvetica Neue" w:cs="Helvetica Neue"/>
+          <w:kern w:val="0"/>
+          <w:sz w:val="26"/>
+          <w:szCs w:val="26"/>
+        </w:rPr>
+        <w:t xml:space="preserve">     f(x) = seven_state_g2(x, k0_r, k0_47, k0_57, k0_71)</w:t>
+      </w:r>
+    </w:p>
+    <w:p>
+      <w:pPr>
+        <w:autoSpaceDE w:val="0"/>
+        <w:autoSpaceDN w:val="0"/>
+        <w:adjustRightInd w:val="0"/>
+        <w:jc w:val="left"/>
+        <w:rPr>
+          <w:rFonts w:ascii="Helvetica Neue" w:hAnsi="Helvetica Neue" w:cs="Helvetica Neue"/>
+          <w:kern w:val="0"/>
+          <w:sz w:val="26"/>
+          <w:szCs w:val="26"/>
+        </w:rPr>
+      </w:pPr>
+      <w:r>
+        <w:rPr>
+          <w:rFonts w:ascii="Helvetica Neue" w:hAnsi="Helvetica Neue" w:cs="Helvetica Neue"/>
+          <w:kern w:val="0"/>
+          <w:sz w:val="26"/>
+          <w:szCs w:val="26"/>
+        </w:rPr>
+        <w:t xml:space="preserve">     Coefficients (with 95% confidence bounds):</w:t>
+      </w:r>
+    </w:p>
+    <w:p>
+      <w:pPr>
+        <w:autoSpaceDE w:val="0"/>
+        <w:autoSpaceDN w:val="0"/>
+        <w:adjustRightInd w:val="0"/>
+        <w:jc w:val="left"/>
+        <w:rPr>
+          <w:rFonts w:ascii="Helvetica Neue" w:hAnsi="Helvetica Neue" w:cs="Helvetica Neue"/>
+          <w:kern w:val="0"/>
+          <w:sz w:val="26"/>
+          <w:szCs w:val="26"/>
+        </w:rPr>
+      </w:pPr>
+      <w:r>
+        <w:rPr>
+          <w:rFonts w:ascii="Helvetica Neue" w:hAnsi="Helvetica Neue" w:cs="Helvetica Neue"/>
+          <w:kern w:val="0"/>
+          <w:sz w:val="26"/>
+          <w:szCs w:val="26"/>
+        </w:rPr>
+        <w:t xml:space="preserve">       k0_47 =       14.73  (14.73, 14.73)</w:t>
+      </w:r>
+    </w:p>
+    <w:p>
+      <w:pPr>
+        <w:autoSpaceDE w:val="0"/>
+        <w:autoSpaceDN w:val="0"/>
+        <w:adjustRightInd w:val="0"/>
+        <w:jc w:val="left"/>
+        <w:rPr>
+          <w:rFonts w:ascii="Helvetica Neue" w:hAnsi="Helvetica Neue" w:cs="Helvetica Neue"/>
+          <w:kern w:val="0"/>
+          <w:sz w:val="26"/>
+          <w:szCs w:val="26"/>
+        </w:rPr>
+      </w:pPr>
+      <w:r>
+        <w:rPr>
+          <w:rFonts w:ascii="Helvetica Neue" w:hAnsi="Helvetica Neue" w:cs="Helvetica Neue"/>
+          <w:kern w:val="0"/>
+          <w:sz w:val="26"/>
+          <w:szCs w:val="26"/>
+        </w:rPr>
+        <w:t xml:space="preserve">       k0_57 =       14.73  (14.73, 14.73)</w:t>
+      </w:r>
+    </w:p>
+    <w:p>
+      <w:pPr>
+        <w:autoSpaceDE w:val="0"/>
+        <w:autoSpaceDN w:val="0"/>
+        <w:adjustRightInd w:val="0"/>
+        <w:jc w:val="left"/>
+        <w:rPr>
+          <w:rFonts w:ascii="Helvetica Neue" w:hAnsi="Helvetica Neue" w:cs="Helvetica Neue"/>
+          <w:kern w:val="0"/>
+          <w:sz w:val="26"/>
+          <w:szCs w:val="26"/>
+        </w:rPr>
+      </w:pPr>
+      <w:r>
+        <w:rPr>
+          <w:rFonts w:ascii="Helvetica Neue" w:hAnsi="Helvetica Neue" w:cs="Helvetica Neue"/>
+          <w:kern w:val="0"/>
+          <w:sz w:val="26"/>
+          <w:szCs w:val="26"/>
+        </w:rPr>
+        <w:t xml:space="preserve">       k0_71 =       14.98  (14.98, 14.98)</w:t>
+      </w:r>
+    </w:p>
+    <w:p>
+      <w:pPr>
+        <w:autoSpaceDE w:val="0"/>
+        <w:autoSpaceDN w:val="0"/>
+        <w:adjustRightInd w:val="0"/>
+        <w:jc w:val="left"/>
+        <w:rPr>
+          <w:rFonts w:ascii="Helvetica Neue" w:hAnsi="Helvetica Neue" w:cs="Helvetica Neue"/>
+          <w:kern w:val="0"/>
+          <w:sz w:val="26"/>
+          <w:szCs w:val="26"/>
+        </w:rPr>
+      </w:pPr>
+      <w:r>
+        <w:rPr>
+          <w:rFonts w:ascii="Helvetica Neue" w:hAnsi="Helvetica Neue" w:cs="Helvetica Neue"/>
+          <w:kern w:val="0"/>
+          <w:sz w:val="26"/>
+          <w:szCs w:val="26"/>
+        </w:rPr>
+        <w:t xml:space="preserve">       k0_r =       281.5  (281.5, 281.5)</w:t>
+      </w:r>
+    </w:p>
+    <w:p>
+      <w:pPr>
+        <w:autoSpaceDE w:val="0"/>
+        <w:autoSpaceDN w:val="0"/>
+        <w:adjustRightInd w:val="0"/>
+        <w:spacing w:before="160" w:after="160"/>
+        <w:jc w:val="left"/>
+        <w:rPr>
+          <w:rFonts w:ascii="Helvetica Neue" w:hAnsi="Helvetica Neue" w:cs="Helvetica Neue"/>
+          <w:kern w:val="0"/>
+          <w:sz w:val="26"/>
+          <w:szCs w:val="26"/>
+        </w:rPr>
+      </w:pPr>
+      <w:r>
+        <w:rPr>
+          <w:rFonts w:ascii="Helvetica Neue" w:hAnsi="Helvetica Neue" w:cs="Helvetica Neue"/>
+          <w:noProof/>
+          <w:kern w:val="0"/>
+          <w:sz w:val="26"/>
+          <w:szCs w:val="26"/>
+        </w:rPr>
+        <w:lastRenderedPageBreak/>
+        <w:drawing>
+          <wp:inline distT="0" distB="0" distL="0" distR="0" wp14:anchorId="18BC204D" wp14:editId="23231BFF">
+            <wp:extent cx="5486400" cy="4309110"/>
+            <wp:effectExtent l="0" t="0" r="0" b="0"/>
+            <wp:docPr id="4" name="图片 4" descr="图表&#10;&#10;描述已自动生成"/>
+            <wp:cNvGraphicFramePr>
+              <a:graphicFrameLocks xmlns:a="http://schemas.openxmlformats.org/drawingml/2006/main" noChangeAspect="1"/>
+            </wp:cNvGraphicFramePr>
+            <a:graphic xmlns:a="http://schemas.openxmlformats.org/drawingml/2006/main">
+              <a:graphicData uri="http://schemas.openxmlformats.org/drawingml/2006/picture">
+                <pic:pic xmlns:pic="http://schemas.openxmlformats.org/drawingml/2006/picture">
+                  <pic:nvPicPr>
+                    <pic:cNvPr id="4" name="图片 4" descr="图表&#10;&#10;描述已自动生成"/>
                     <pic:cNvPicPr>
                       <a:picLocks noChangeAspect="1" noChangeArrowheads="1"/>
                     </pic:cNvPicPr>
@@ -1680,6 +2569,7 @@
   <w:style w:type="paragraph" w:default="1" w:styleId="a">
     <w:name w:val="Normal"/>
     <w:qFormat/>
+    <w:rsid w:val="00601B79"/>
     <w:pPr>
       <w:widowControl w:val="0"/>
       <w:jc w:val="both"/>

</xml_diff>